<commit_message>
add two additional columns for people contract and people contract2
</commit_message>
<xml_diff>
--- a/src/main/resources/template/salaryCert.docx
+++ b/src/main/resources/template/salaryCert.docx
@@ -306,468 +306,458 @@
         </w:rPr>
         <w:t xml:space="preserve">    </w:t>
       </w:r>
+      <w:r>
+        <w:rPr>
+          <w:rFonts w:ascii="宋体" w:hAnsi="宋体" w:cs="宋体"/>
+          <w:kern w:val="0"/>
+          <w:sz w:val="32"/>
+          <w:szCs w:val="32"/>
+          <w:u w:val="single"/>
+          <w:lang w:val="zh-CN"/>
+        </w:rPr>
+        <w:t>${jobName}</w:t>
+      </w:r>
+      <w:r>
+        <w:rPr>
+          <w:rFonts w:ascii="宋体" w:hAnsi="宋体" w:cs="宋体"/>
+          <w:kern w:val="0"/>
+          <w:sz w:val="32"/>
+          <w:szCs w:val="32"/>
+          <w:u w:val="single"/>
+          <w:lang w:val="zh-CN"/>
+        </w:rPr>
+        <w:t xml:space="preserve">                 </w:t>
+      </w:r>
+      <w:r>
+        <w:rPr>
+          <w:rFonts w:ascii="宋体" w:hAnsi="宋体" w:cs="宋体"/>
+          <w:kern w:val="0"/>
+          <w:sz w:val="32"/>
+          <w:szCs w:val="32"/>
+          <w:lang w:val="zh-CN"/>
+        </w:rPr>
+        <w:t xml:space="preserve"> </w:t>
+      </w:r>
+      <w:r>
+        <w:rPr>
+          <w:rFonts w:ascii="宋体" w:hAnsi="宋体" w:cs="宋体" w:hint="eastAsia"/>
+          <w:kern w:val="0"/>
+          <w:sz w:val="32"/>
+          <w:szCs w:val="32"/>
+          <w:lang w:val="zh-CN"/>
+        </w:rPr>
+        <w:t>，</w:t>
+      </w:r>
+      <w:r>
+        <w:rPr>
+          <w:rFonts w:ascii="宋体" w:hAnsi="宋体" w:cs="宋体" w:hint="eastAsia"/>
+          <w:kern w:val="0"/>
+          <w:sz w:val="32"/>
+          <w:szCs w:val="32"/>
+          <w:lang w:val="zh-CN"/>
+        </w:rPr>
+        <w:t>职级</w:t>
+      </w:r>
+      <w:r>
+        <w:rPr>
+          <w:rFonts w:ascii="宋体" w:hAnsi="宋体" w:cs="宋体"/>
+          <w:kern w:val="0"/>
+          <w:sz w:val="32"/>
+          <w:szCs w:val="32"/>
+          <w:u w:val="single"/>
+          <w:lang w:val="zh-CN"/>
+        </w:rPr>
+        <w:t xml:space="preserve">  </w:t>
+      </w:r>
+      <w:r>
+        <w:rPr>
+          <w:rFonts w:ascii="宋体" w:hAnsi="宋体" w:cs="宋体"/>
+          <w:kern w:val="0"/>
+          <w:sz w:val="32"/>
+          <w:szCs w:val="32"/>
+          <w:u w:val="single"/>
+          <w:lang w:val="zh-CN"/>
+        </w:rPr>
+        <w:t>${jobLevel}</w:t>
+      </w:r>
+      <w:r>
+        <w:rPr>
+          <w:rFonts w:ascii="宋体" w:hAnsi="宋体" w:cs="宋体"/>
+          <w:kern w:val="0"/>
+          <w:sz w:val="32"/>
+          <w:szCs w:val="32"/>
+          <w:u w:val="single"/>
+          <w:lang w:val="zh-CN"/>
+        </w:rPr>
+        <w:t xml:space="preserve">      </w:t>
+      </w:r>
+      <w:r>
+        <w:rPr>
+          <w:rFonts w:ascii="宋体" w:hAnsi="宋体" w:cs="宋体" w:hint="eastAsia"/>
+          <w:kern w:val="0"/>
+          <w:sz w:val="32"/>
+          <w:szCs w:val="32"/>
+          <w:lang w:val="zh-CN"/>
+        </w:rPr>
+        <w:t>，</w:t>
+      </w:r>
+      <w:r>
+        <w:rPr>
+          <w:rFonts w:ascii="宋体" w:hAnsi="宋体" w:cs="宋体" w:hint="eastAsia"/>
+          <w:kern w:val="0"/>
+          <w:sz w:val="32"/>
+          <w:szCs w:val="32"/>
+          <w:lang w:val="zh-CN"/>
+        </w:rPr>
+        <w:t>任现职时间</w:t>
+      </w:r>
+      <w:r>
+        <w:rPr>
+          <w:rFonts w:ascii="宋体" w:hAnsi="宋体" w:cs="宋体"/>
+          <w:kern w:val="0"/>
+          <w:sz w:val="32"/>
+          <w:szCs w:val="32"/>
+          <w:u w:val="single"/>
+          <w:lang w:val="zh-CN"/>
+        </w:rPr>
+        <w:t xml:space="preserve">        </w:t>
+      </w:r>
+      <w:r>
+        <w:rPr>
+          <w:rFonts w:ascii="宋体" w:hAnsi="宋体" w:cs="宋体"/>
+          <w:kern w:val="0"/>
+          <w:sz w:val="32"/>
+          <w:szCs w:val="32"/>
+          <w:lang w:val="zh-CN"/>
+        </w:rPr>
+        <w:t xml:space="preserve"> </w:t>
+      </w:r>
+      <w:r>
+        <w:rPr>
+          <w:rFonts w:ascii="宋体" w:hAnsi="宋体" w:cs="宋体" w:hint="eastAsia"/>
+          <w:kern w:val="0"/>
+          <w:sz w:val="32"/>
+          <w:szCs w:val="32"/>
+          <w:lang w:val="zh-CN"/>
+        </w:rPr>
+        <w:t>，</w:t>
+      </w:r>
+      <w:r>
+        <w:rPr>
+          <w:rFonts w:ascii="宋体" w:hAnsi="宋体" w:cs="宋体" w:hint="eastAsia"/>
+          <w:kern w:val="0"/>
+          <w:sz w:val="32"/>
+          <w:szCs w:val="32"/>
+          <w:lang w:val="zh-CN"/>
+        </w:rPr>
+        <w:t>月收入为人民币</w:t>
+      </w:r>
+      <w:r>
+        <w:rPr>
+          <w:rFonts w:ascii="宋体" w:hAnsi="宋体" w:cs="宋体"/>
+          <w:kern w:val="0"/>
+          <w:sz w:val="32"/>
+          <w:szCs w:val="32"/>
+          <w:u w:val="single"/>
+          <w:lang w:val="zh-CN"/>
+        </w:rPr>
+        <w:t xml:space="preserve">  </w:t>
+      </w:r>
+      <w:r>
+        <w:rPr>
+          <w:rFonts w:ascii="宋体" w:hAnsi="宋体" w:cs="宋体"/>
+          <w:kern w:val="0"/>
+          <w:sz w:val="32"/>
+          <w:szCs w:val="32"/>
+          <w:u w:val="single"/>
+          <w:lang w:val="zh-CN"/>
+        </w:rPr>
+        <w:t>${grossIncome}</w:t>
+      </w:r>
+      <w:r>
+        <w:rPr>
+          <w:rFonts w:ascii="宋体" w:hAnsi="宋体" w:cs="宋体"/>
+          <w:kern w:val="0"/>
+          <w:sz w:val="32"/>
+          <w:szCs w:val="32"/>
+          <w:u w:val="single"/>
+          <w:lang w:val="zh-CN"/>
+        </w:rPr>
+        <w:t xml:space="preserve">   </w:t>
+      </w:r>
+      <w:r>
+        <w:rPr>
+          <w:rFonts w:ascii="宋体" w:hAnsi="宋体" w:cs="宋体"/>
+          <w:kern w:val="0"/>
+          <w:sz w:val="32"/>
+          <w:szCs w:val="32"/>
+          <w:u w:val="single"/>
+          <w:lang w:val="zh-CN"/>
+        </w:rPr>
+        <w:t xml:space="preserve"> </w:t>
+      </w:r>
+    </w:p>
+    <w:p>
+      <w:pPr>
+        <w:autoSpaceDE w:val="0"/>
+        <w:autoSpaceDN w:val="0"/>
+        <w:adjustRightInd w:val="0"/>
+        <w:spacing w:line="360" w:lineRule="auto"/>
+        <w:rPr>
+          <w:rFonts w:ascii="宋体" w:cs="宋体"/>
+          <w:kern w:val="0"/>
+          <w:sz w:val="32"/>
+          <w:szCs w:val="32"/>
+          <w:lang w:val="zh-CN"/>
+        </w:rPr>
+      </w:pPr>
+      <w:r>
+        <w:rPr>
+          <w:rFonts w:ascii="宋体" w:hAnsi="宋体" w:cs="宋体"/>
+          <w:kern w:val="0"/>
+          <w:sz w:val="32"/>
+          <w:szCs w:val="32"/>
+          <w:u w:val="single"/>
+          <w:lang w:val="zh-CN"/>
+        </w:rPr>
+        <w:t xml:space="preserve"> </w:t>
+      </w:r>
+      <w:r>
+        <w:rPr>
+          <w:rFonts w:ascii="宋体" w:hAnsi="宋体" w:cs="宋体"/>
+          <w:kern w:val="0"/>
+          <w:sz w:val="32"/>
+          <w:szCs w:val="32"/>
+          <w:u w:val="single"/>
+          <w:lang w:val="zh-CN"/>
+        </w:rPr>
+        <w:t xml:space="preserve"> </w:t>
+      </w:r>
+      <w:r>
+        <w:rPr>
+          <w:rFonts w:ascii="宋体" w:hAnsi="宋体" w:cs="宋体"/>
+          <w:kern w:val="0"/>
+          <w:sz w:val="32"/>
+          <w:szCs w:val="32"/>
+          <w:u w:val="single"/>
+          <w:lang w:val="zh-CN"/>
+        </w:rPr>
+        <w:t xml:space="preserve">   </w:t>
+      </w:r>
+      <w:r>
+        <w:rPr>
+          <w:rFonts w:ascii="宋体" w:hAnsi="宋体" w:cs="宋体"/>
+          <w:kern w:val="0"/>
+          <w:sz w:val="32"/>
+          <w:szCs w:val="32"/>
+          <w:lang w:val="zh-CN"/>
+        </w:rPr>
+        <w:t xml:space="preserve"> </w:t>
+      </w:r>
+      <w:r>
+        <w:rPr>
+          <w:rFonts w:ascii="宋体" w:hAnsi="宋体" w:cs="宋体" w:hint="eastAsia"/>
+          <w:kern w:val="0"/>
+          <w:sz w:val="32"/>
+          <w:szCs w:val="32"/>
+          <w:lang w:val="zh-CN"/>
+        </w:rPr>
+        <w:t>元。</w:t>
+      </w:r>
+    </w:p>
+    <w:p>
+      <w:pPr>
+        <w:autoSpaceDE w:val="0"/>
+        <w:autoSpaceDN w:val="0"/>
+        <w:adjustRightInd w:val="0"/>
+        <w:spacing w:line="360" w:lineRule="auto"/>
+        <w:ind w:firstLine="630"/>
+        <w:rPr>
+          <w:rFonts w:ascii="宋体" w:cs="宋体"/>
+          <w:kern w:val="0"/>
+          <w:sz w:val="32"/>
+          <w:szCs w:val="32"/>
+          <w:lang w:val="zh-CN"/>
+        </w:rPr>
+      </w:pPr>
+      <w:r>
+        <w:rPr>
+          <w:rFonts w:ascii="宋体" w:hAnsi="宋体" w:cs="宋体" w:hint="eastAsia"/>
+          <w:kern w:val="0"/>
+          <w:sz w:val="32"/>
+          <w:szCs w:val="32"/>
+          <w:lang w:val="zh-CN"/>
+        </w:rPr>
+        <w:t>特此证明。</w:t>
+      </w:r>
+    </w:p>
+    <w:p>
+      <w:pPr>
+        <w:autoSpaceDE w:val="0"/>
+        <w:autoSpaceDN w:val="0"/>
+        <w:adjustRightInd w:val="0"/>
+        <w:spacing w:line="360" w:lineRule="auto"/>
+        <w:ind w:firstLine="630"/>
+        <w:rPr>
+          <w:rFonts w:ascii="宋体" w:cs="宋体"/>
+          <w:kern w:val="0"/>
+          <w:sz w:val="32"/>
+          <w:szCs w:val="32"/>
+          <w:lang w:val="zh-CN"/>
+        </w:rPr>
+      </w:pPr>
+    </w:p>
+    <w:p>
+      <w:pPr>
+        <w:autoSpaceDE w:val="0"/>
+        <w:autoSpaceDN w:val="0"/>
+        <w:adjustRightInd w:val="0"/>
+        <w:spacing w:line="360" w:lineRule="auto"/>
+        <w:ind w:firstLine="630"/>
+        <w:rPr>
+          <w:rFonts w:ascii="宋体" w:cs="宋体"/>
+          <w:kern w:val="0"/>
+          <w:sz w:val="32"/>
+          <w:szCs w:val="32"/>
+          <w:lang w:val="zh-CN"/>
+        </w:rPr>
+      </w:pPr>
+    </w:p>
+    <w:p>
+      <w:pPr>
+        <w:autoSpaceDE w:val="0"/>
+        <w:autoSpaceDN w:val="0"/>
+        <w:adjustRightInd w:val="0"/>
+        <w:spacing w:line="360" w:lineRule="auto"/>
+        <w:ind w:firstLine="630"/>
+        <w:rPr>
+          <w:rFonts w:ascii="宋体" w:cs="宋体"/>
+          <w:kern w:val="0"/>
+          <w:sz w:val="32"/>
+          <w:szCs w:val="32"/>
+          <w:lang w:val="zh-CN"/>
+        </w:rPr>
+      </w:pPr>
+    </w:p>
+    <w:p>
+      <w:pPr>
+        <w:autoSpaceDE w:val="0"/>
+        <w:autoSpaceDN w:val="0"/>
+        <w:adjustRightInd w:val="0"/>
+        <w:spacing w:line="360" w:lineRule="auto"/>
+        <w:ind w:firstLine="630"/>
+        <w:rPr>
+          <w:rFonts w:ascii="宋体" w:cs="宋体"/>
+          <w:kern w:val="0"/>
+          <w:sz w:val="32"/>
+          <w:szCs w:val="32"/>
+          <w:lang w:val="zh-CN"/>
+        </w:rPr>
+      </w:pPr>
+      <w:r>
+        <w:rPr>
+          <w:rFonts w:ascii="宋体" w:hAnsi="宋体" w:cs="宋体"/>
+          <w:kern w:val="0"/>
+          <w:sz w:val="32"/>
+          <w:szCs w:val="32"/>
+          <w:lang w:val="zh-CN"/>
+        </w:rPr>
+        <w:t xml:space="preserve">                    </w:t>
+      </w:r>
+      <w:r>
+        <w:rPr>
+          <w:rFonts w:ascii="宋体" w:hAnsi="宋体" w:cs="宋体"/>
+          <w:kern w:val="0"/>
+          <w:sz w:val="32"/>
+          <w:szCs w:val="32"/>
+          <w:lang w:val="zh-CN"/>
+        </w:rPr>
+        <w:t xml:space="preserve">     </w:t>
+      </w:r>
+    </w:p>
+    <w:p>
+      <w:pPr>
+        <w:autoSpaceDE w:val="0"/>
+        <w:autoSpaceDN w:val="0"/>
+        <w:adjustRightInd w:val="0"/>
+        <w:spacing w:line="360" w:lineRule="auto"/>
+        <w:ind w:firstLine="630"/>
+        <w:rPr>
+          <w:rFonts w:ascii="宋体" w:cs="宋体"/>
+          <w:kern w:val="0"/>
+          <w:sz w:val="32"/>
+          <w:szCs w:val="32"/>
+          <w:lang w:val="zh-CN"/>
+        </w:rPr>
+      </w:pPr>
+      <w:r>
+        <w:rPr>
+          <w:rFonts w:ascii="宋体" w:hAnsi="宋体" w:cs="宋体"/>
+          <w:kern w:val="0"/>
+          <w:sz w:val="32"/>
+          <w:szCs w:val="32"/>
+          <w:lang w:val="zh-CN"/>
+        </w:rPr>
+        <w:t xml:space="preserve">                             </w:t>
+      </w:r>
+      <w:r>
+        <w:rPr>
+          <w:rFonts w:ascii="宋体" w:hAnsi="宋体" w:cs="宋体" w:hint="eastAsia"/>
+          <w:kern w:val="0"/>
+          <w:sz w:val="32"/>
+          <w:szCs w:val="32"/>
+          <w:lang w:val="zh-CN"/>
+        </w:rPr>
+        <w:t>单位</w:t>
+      </w:r>
+      <w:r>
+        <w:rPr>
+          <w:rFonts w:ascii="宋体" w:hAnsi="宋体" w:cs="宋体" w:hint="eastAsia"/>
+          <w:kern w:val="0"/>
+          <w:sz w:val="32"/>
+          <w:szCs w:val="32"/>
+          <w:lang w:val="zh-CN"/>
+        </w:rPr>
+        <w:t>盖章</w:t>
+      </w:r>
+    </w:p>
+    <w:p>
+      <w:pPr>
+        <w:autoSpaceDE w:val="0"/>
+        <w:autoSpaceDN w:val="0"/>
+        <w:adjustRightInd w:val="0"/>
+        <w:spacing w:line="360" w:lineRule="auto"/>
+        <w:ind w:firstLine="630"/>
+        <w:rPr>
+          <w:rFonts w:ascii="宋体" w:cs="宋体"/>
+          <w:kern w:val="0"/>
+          <w:sz w:val="32"/>
+          <w:szCs w:val="32"/>
+          <w:lang w:val="zh-CN"/>
+        </w:rPr>
+      </w:pPr>
+      <w:r>
+        <w:rPr>
+          <w:rFonts w:ascii="宋体" w:hAnsi="宋体" w:cs="宋体"/>
+          <w:kern w:val="0"/>
+          <w:sz w:val="32"/>
+          <w:szCs w:val="32"/>
+          <w:lang w:val="zh-CN"/>
+        </w:rPr>
+        <w:t xml:space="preserve">                          </w:t>
+      </w:r>
+      <w:r>
+        <w:rPr>
+          <w:rFonts w:ascii="宋体" w:hAnsi="宋体" w:cs="宋体"/>
+          <w:kern w:val="0"/>
+          <w:sz w:val="32"/>
+          <w:szCs w:val="32"/>
+          <w:lang w:val="zh-CN"/>
+        </w:rPr>
+        <w:t xml:space="preserve">   ${d}</w:t>
+      </w:r>
       <w:bookmarkStart w:id="0" w:name="_GoBack"/>
       <w:bookmarkEnd w:id="0"/>
-      <w:r>
-        <w:rPr>
-          <w:rFonts w:ascii="宋体" w:hAnsi="宋体" w:cs="宋体"/>
-          <w:kern w:val="0"/>
-          <w:sz w:val="32"/>
-          <w:szCs w:val="32"/>
-          <w:u w:val="single"/>
-          <w:lang w:val="zh-CN"/>
-        </w:rPr>
-        <w:t>${jobName}</w:t>
-      </w:r>
-      <w:r>
-        <w:rPr>
-          <w:rFonts w:ascii="宋体" w:hAnsi="宋体" w:cs="宋体"/>
-          <w:kern w:val="0"/>
-          <w:sz w:val="32"/>
-          <w:szCs w:val="32"/>
-          <w:u w:val="single"/>
-          <w:lang w:val="zh-CN"/>
-        </w:rPr>
-        <w:t xml:space="preserve">                 </w:t>
-      </w:r>
-      <w:r>
-        <w:rPr>
-          <w:rFonts w:ascii="宋体" w:hAnsi="宋体" w:cs="宋体"/>
-          <w:kern w:val="0"/>
-          <w:sz w:val="32"/>
-          <w:szCs w:val="32"/>
-          <w:lang w:val="zh-CN"/>
-        </w:rPr>
-        <w:t xml:space="preserve"> </w:t>
-      </w:r>
-      <w:r>
-        <w:rPr>
-          <w:rFonts w:ascii="宋体" w:hAnsi="宋体" w:cs="宋体" w:hint="eastAsia"/>
-          <w:kern w:val="0"/>
-          <w:sz w:val="32"/>
-          <w:szCs w:val="32"/>
-          <w:lang w:val="zh-CN"/>
-        </w:rPr>
-        <w:t>，</w:t>
-      </w:r>
-      <w:r>
-        <w:rPr>
-          <w:rFonts w:ascii="宋体" w:hAnsi="宋体" w:cs="宋体" w:hint="eastAsia"/>
-          <w:kern w:val="0"/>
-          <w:sz w:val="32"/>
-          <w:szCs w:val="32"/>
-          <w:lang w:val="zh-CN"/>
-        </w:rPr>
-        <w:t>职级</w:t>
-      </w:r>
-      <w:r>
-        <w:rPr>
-          <w:rFonts w:ascii="宋体" w:hAnsi="宋体" w:cs="宋体"/>
-          <w:kern w:val="0"/>
-          <w:sz w:val="32"/>
-          <w:szCs w:val="32"/>
-          <w:u w:val="single"/>
-          <w:lang w:val="zh-CN"/>
-        </w:rPr>
-        <w:t xml:space="preserve">  </w:t>
-      </w:r>
-      <w:r>
-        <w:rPr>
-          <w:rFonts w:ascii="宋体" w:hAnsi="宋体" w:cs="宋体"/>
-          <w:kern w:val="0"/>
-          <w:sz w:val="32"/>
-          <w:szCs w:val="32"/>
-          <w:u w:val="single"/>
-          <w:lang w:val="zh-CN"/>
-        </w:rPr>
-        <w:t>${jobLevel}</w:t>
-      </w:r>
-      <w:r>
-        <w:rPr>
-          <w:rFonts w:ascii="宋体" w:hAnsi="宋体" w:cs="宋体"/>
-          <w:kern w:val="0"/>
-          <w:sz w:val="32"/>
-          <w:szCs w:val="32"/>
-          <w:u w:val="single"/>
-          <w:lang w:val="zh-CN"/>
-        </w:rPr>
-        <w:t xml:space="preserve">      </w:t>
-      </w:r>
-      <w:r>
-        <w:rPr>
-          <w:rFonts w:ascii="宋体" w:hAnsi="宋体" w:cs="宋体" w:hint="eastAsia"/>
-          <w:kern w:val="0"/>
-          <w:sz w:val="32"/>
-          <w:szCs w:val="32"/>
-          <w:lang w:val="zh-CN"/>
-        </w:rPr>
-        <w:t>，</w:t>
-      </w:r>
-      <w:r>
-        <w:rPr>
-          <w:rFonts w:ascii="宋体" w:hAnsi="宋体" w:cs="宋体" w:hint="eastAsia"/>
-          <w:kern w:val="0"/>
-          <w:sz w:val="32"/>
-          <w:szCs w:val="32"/>
-          <w:lang w:val="zh-CN"/>
-        </w:rPr>
-        <w:t>任现职时间</w:t>
-      </w:r>
-      <w:r>
-        <w:rPr>
-          <w:rFonts w:ascii="宋体" w:hAnsi="宋体" w:cs="宋体"/>
-          <w:kern w:val="0"/>
-          <w:sz w:val="32"/>
-          <w:szCs w:val="32"/>
-          <w:u w:val="single"/>
-          <w:lang w:val="zh-CN"/>
-        </w:rPr>
-        <w:t xml:space="preserve">        </w:t>
-      </w:r>
-      <w:r>
-        <w:rPr>
-          <w:rFonts w:ascii="宋体" w:hAnsi="宋体" w:cs="宋体"/>
-          <w:kern w:val="0"/>
-          <w:sz w:val="32"/>
-          <w:szCs w:val="32"/>
-          <w:lang w:val="zh-CN"/>
-        </w:rPr>
-        <w:t xml:space="preserve"> </w:t>
-      </w:r>
-      <w:r>
-        <w:rPr>
-          <w:rFonts w:ascii="宋体" w:hAnsi="宋体" w:cs="宋体" w:hint="eastAsia"/>
-          <w:kern w:val="0"/>
-          <w:sz w:val="32"/>
-          <w:szCs w:val="32"/>
-          <w:lang w:val="zh-CN"/>
-        </w:rPr>
-        <w:t>，</w:t>
-      </w:r>
-      <w:r>
-        <w:rPr>
-          <w:rFonts w:ascii="宋体" w:hAnsi="宋体" w:cs="宋体" w:hint="eastAsia"/>
-          <w:kern w:val="0"/>
-          <w:sz w:val="32"/>
-          <w:szCs w:val="32"/>
-          <w:lang w:val="zh-CN"/>
-        </w:rPr>
-        <w:t>月收入为人民币</w:t>
-      </w:r>
-      <w:r>
-        <w:rPr>
-          <w:rFonts w:ascii="宋体" w:hAnsi="宋体" w:cs="宋体"/>
-          <w:kern w:val="0"/>
-          <w:sz w:val="32"/>
-          <w:szCs w:val="32"/>
-          <w:u w:val="single"/>
-          <w:lang w:val="zh-CN"/>
-        </w:rPr>
-        <w:t xml:space="preserve">  </w:t>
-      </w:r>
-      <w:r>
-        <w:rPr>
-          <w:rFonts w:ascii="宋体" w:hAnsi="宋体" w:cs="宋体"/>
-          <w:kern w:val="0"/>
-          <w:sz w:val="32"/>
-          <w:szCs w:val="32"/>
-          <w:u w:val="single"/>
-          <w:lang w:val="zh-CN"/>
-        </w:rPr>
-        <w:t>${grossIncome}</w:t>
-      </w:r>
-      <w:r>
-        <w:rPr>
-          <w:rFonts w:ascii="宋体" w:hAnsi="宋体" w:cs="宋体"/>
-          <w:kern w:val="0"/>
-          <w:sz w:val="32"/>
-          <w:szCs w:val="32"/>
-          <w:u w:val="single"/>
-          <w:lang w:val="zh-CN"/>
-        </w:rPr>
-        <w:t xml:space="preserve">   </w:t>
-      </w:r>
-      <w:r>
-        <w:rPr>
-          <w:rFonts w:ascii="宋体" w:hAnsi="宋体" w:cs="宋体"/>
-          <w:kern w:val="0"/>
-          <w:sz w:val="32"/>
-          <w:szCs w:val="32"/>
-          <w:u w:val="single"/>
-          <w:lang w:val="zh-CN"/>
-        </w:rPr>
-        <w:t xml:space="preserve"> </w:t>
-      </w:r>
-    </w:p>
-    <w:p>
-      <w:pPr>
-        <w:autoSpaceDE w:val="0"/>
-        <w:autoSpaceDN w:val="0"/>
-        <w:adjustRightInd w:val="0"/>
-        <w:spacing w:line="360" w:lineRule="auto"/>
-        <w:rPr>
-          <w:rFonts w:ascii="宋体" w:cs="宋体"/>
-          <w:kern w:val="0"/>
-          <w:sz w:val="32"/>
-          <w:szCs w:val="32"/>
-          <w:lang w:val="zh-CN"/>
-        </w:rPr>
-      </w:pPr>
-      <w:r>
-        <w:rPr>
-          <w:rFonts w:ascii="宋体" w:hAnsi="宋体" w:cs="宋体"/>
-          <w:kern w:val="0"/>
-          <w:sz w:val="32"/>
-          <w:szCs w:val="32"/>
-          <w:u w:val="single"/>
-          <w:lang w:val="zh-CN"/>
-        </w:rPr>
-        <w:t xml:space="preserve"> </w:t>
-      </w:r>
-      <w:r>
-        <w:rPr>
-          <w:rFonts w:ascii="宋体" w:hAnsi="宋体" w:cs="宋体"/>
-          <w:kern w:val="0"/>
-          <w:sz w:val="32"/>
-          <w:szCs w:val="32"/>
-          <w:u w:val="single"/>
-          <w:lang w:val="zh-CN"/>
-        </w:rPr>
-        <w:t xml:space="preserve"> </w:t>
-      </w:r>
-      <w:r>
-        <w:rPr>
-          <w:rFonts w:ascii="宋体" w:hAnsi="宋体" w:cs="宋体"/>
-          <w:kern w:val="0"/>
-          <w:sz w:val="32"/>
-          <w:szCs w:val="32"/>
-          <w:u w:val="single"/>
-          <w:lang w:val="zh-CN"/>
-        </w:rPr>
-        <w:t xml:space="preserve">   </w:t>
-      </w:r>
-      <w:r>
-        <w:rPr>
-          <w:rFonts w:ascii="宋体" w:hAnsi="宋体" w:cs="宋体"/>
-          <w:kern w:val="0"/>
-          <w:sz w:val="32"/>
-          <w:szCs w:val="32"/>
-          <w:lang w:val="zh-CN"/>
-        </w:rPr>
-        <w:t xml:space="preserve"> </w:t>
-      </w:r>
-      <w:r>
-        <w:rPr>
-          <w:rFonts w:ascii="宋体" w:hAnsi="宋体" w:cs="宋体" w:hint="eastAsia"/>
-          <w:kern w:val="0"/>
-          <w:sz w:val="32"/>
-          <w:szCs w:val="32"/>
-          <w:lang w:val="zh-CN"/>
-        </w:rPr>
-        <w:t>元。</w:t>
-      </w:r>
-    </w:p>
-    <w:p>
-      <w:pPr>
-        <w:autoSpaceDE w:val="0"/>
-        <w:autoSpaceDN w:val="0"/>
-        <w:adjustRightInd w:val="0"/>
-        <w:spacing w:line="360" w:lineRule="auto"/>
-        <w:ind w:firstLine="630"/>
-        <w:rPr>
-          <w:rFonts w:ascii="宋体" w:cs="宋体"/>
-          <w:kern w:val="0"/>
-          <w:sz w:val="32"/>
-          <w:szCs w:val="32"/>
-          <w:lang w:val="zh-CN"/>
-        </w:rPr>
-      </w:pPr>
-      <w:r>
-        <w:rPr>
-          <w:rFonts w:ascii="宋体" w:hAnsi="宋体" w:cs="宋体" w:hint="eastAsia"/>
-          <w:kern w:val="0"/>
-          <w:sz w:val="32"/>
-          <w:szCs w:val="32"/>
-          <w:lang w:val="zh-CN"/>
-        </w:rPr>
-        <w:t>特此证明。</w:t>
-      </w:r>
-    </w:p>
-    <w:p>
-      <w:pPr>
-        <w:autoSpaceDE w:val="0"/>
-        <w:autoSpaceDN w:val="0"/>
-        <w:adjustRightInd w:val="0"/>
-        <w:spacing w:line="360" w:lineRule="auto"/>
-        <w:ind w:firstLine="630"/>
-        <w:rPr>
-          <w:rFonts w:ascii="宋体" w:cs="宋体"/>
-          <w:kern w:val="0"/>
-          <w:sz w:val="32"/>
-          <w:szCs w:val="32"/>
-          <w:lang w:val="zh-CN"/>
-        </w:rPr>
-      </w:pPr>
-    </w:p>
-    <w:p>
-      <w:pPr>
-        <w:autoSpaceDE w:val="0"/>
-        <w:autoSpaceDN w:val="0"/>
-        <w:adjustRightInd w:val="0"/>
-        <w:spacing w:line="360" w:lineRule="auto"/>
-        <w:ind w:firstLine="630"/>
-        <w:rPr>
-          <w:rFonts w:ascii="宋体" w:cs="宋体"/>
-          <w:kern w:val="0"/>
-          <w:sz w:val="32"/>
-          <w:szCs w:val="32"/>
-          <w:lang w:val="zh-CN"/>
-        </w:rPr>
-      </w:pPr>
-    </w:p>
-    <w:p>
-      <w:pPr>
-        <w:autoSpaceDE w:val="0"/>
-        <w:autoSpaceDN w:val="0"/>
-        <w:adjustRightInd w:val="0"/>
-        <w:spacing w:line="360" w:lineRule="auto"/>
-        <w:ind w:firstLine="630"/>
-        <w:rPr>
-          <w:rFonts w:ascii="宋体" w:cs="宋体"/>
-          <w:kern w:val="0"/>
-          <w:sz w:val="32"/>
-          <w:szCs w:val="32"/>
-          <w:lang w:val="zh-CN"/>
-        </w:rPr>
-      </w:pPr>
-    </w:p>
-    <w:p>
-      <w:pPr>
-        <w:autoSpaceDE w:val="0"/>
-        <w:autoSpaceDN w:val="0"/>
-        <w:adjustRightInd w:val="0"/>
-        <w:spacing w:line="360" w:lineRule="auto"/>
-        <w:ind w:firstLine="630"/>
-        <w:rPr>
-          <w:rFonts w:ascii="宋体" w:cs="宋体"/>
-          <w:kern w:val="0"/>
-          <w:sz w:val="32"/>
-          <w:szCs w:val="32"/>
-          <w:lang w:val="zh-CN"/>
-        </w:rPr>
-      </w:pPr>
-      <w:r>
-        <w:rPr>
-          <w:rFonts w:ascii="宋体" w:hAnsi="宋体" w:cs="宋体"/>
-          <w:kern w:val="0"/>
-          <w:sz w:val="32"/>
-          <w:szCs w:val="32"/>
-          <w:lang w:val="zh-CN"/>
-        </w:rPr>
-        <w:t xml:space="preserve">                    </w:t>
-      </w:r>
-      <w:r>
-        <w:rPr>
-          <w:rFonts w:ascii="宋体" w:hAnsi="宋体" w:cs="宋体"/>
-          <w:kern w:val="0"/>
-          <w:sz w:val="32"/>
-          <w:szCs w:val="32"/>
-          <w:lang w:val="zh-CN"/>
-        </w:rPr>
-        <w:t xml:space="preserve">     </w:t>
-      </w:r>
-    </w:p>
-    <w:p>
-      <w:pPr>
-        <w:autoSpaceDE w:val="0"/>
-        <w:autoSpaceDN w:val="0"/>
-        <w:adjustRightInd w:val="0"/>
-        <w:spacing w:line="360" w:lineRule="auto"/>
-        <w:ind w:firstLine="630"/>
-        <w:rPr>
-          <w:rFonts w:ascii="宋体" w:cs="宋体"/>
-          <w:kern w:val="0"/>
-          <w:sz w:val="32"/>
-          <w:szCs w:val="32"/>
-          <w:lang w:val="zh-CN"/>
-        </w:rPr>
-      </w:pPr>
-      <w:r>
-        <w:rPr>
-          <w:rFonts w:ascii="宋体" w:hAnsi="宋体" w:cs="宋体"/>
-          <w:kern w:val="0"/>
-          <w:sz w:val="32"/>
-          <w:szCs w:val="32"/>
-          <w:lang w:val="zh-CN"/>
-        </w:rPr>
-        <w:t xml:space="preserve">                             </w:t>
-      </w:r>
-      <w:r>
-        <w:rPr>
-          <w:rFonts w:ascii="宋体" w:hAnsi="宋体" w:cs="宋体" w:hint="eastAsia"/>
-          <w:kern w:val="0"/>
-          <w:sz w:val="32"/>
-          <w:szCs w:val="32"/>
-          <w:lang w:val="zh-CN"/>
-        </w:rPr>
-        <w:t>单位</w:t>
-      </w:r>
-      <w:r>
-        <w:rPr>
-          <w:rFonts w:ascii="宋体" w:hAnsi="宋体" w:cs="宋体" w:hint="eastAsia"/>
-          <w:kern w:val="0"/>
-          <w:sz w:val="32"/>
-          <w:szCs w:val="32"/>
-          <w:lang w:val="zh-CN"/>
-        </w:rPr>
-        <w:t>盖章</w:t>
-      </w:r>
-    </w:p>
-    <w:p>
-      <w:pPr>
-        <w:autoSpaceDE w:val="0"/>
-        <w:autoSpaceDN w:val="0"/>
-        <w:adjustRightInd w:val="0"/>
-        <w:spacing w:line="360" w:lineRule="auto"/>
-        <w:ind w:firstLine="630"/>
-        <w:rPr>
-          <w:rFonts w:ascii="宋体" w:cs="宋体"/>
-          <w:kern w:val="0"/>
-          <w:sz w:val="32"/>
-          <w:szCs w:val="32"/>
-          <w:lang w:val="zh-CN"/>
-        </w:rPr>
-      </w:pPr>
-      <w:r>
-        <w:rPr>
-          <w:rFonts w:ascii="宋体" w:hAnsi="宋体" w:cs="宋体"/>
-          <w:kern w:val="0"/>
-          <w:sz w:val="32"/>
-          <w:szCs w:val="32"/>
-          <w:lang w:val="zh-CN"/>
-        </w:rPr>
-        <w:t xml:space="preserve">                          </w:t>
-      </w:r>
-      <w:r>
-        <w:rPr>
-          <w:rFonts w:ascii="宋体" w:hAnsi="宋体" w:cs="宋体" w:hint="eastAsia"/>
-          <w:kern w:val="0"/>
-          <w:sz w:val="32"/>
-          <w:szCs w:val="32"/>
-          <w:lang w:val="zh-CN"/>
-        </w:rPr>
-        <w:t>$</w:t>
-      </w:r>
-      <w:r>
-        <w:rPr>
-          <w:rFonts w:ascii="宋体" w:hAnsi="宋体" w:cs="宋体"/>
-          <w:kern w:val="0"/>
-          <w:sz w:val="32"/>
-          <w:szCs w:val="32"/>
-          <w:lang w:val="zh-CN"/>
-        </w:rPr>
-        <w:t>{date}</w:t>
-      </w:r>
     </w:p>
     <w:p>
       <w:pPr>
@@ -992,7 +982,51 @@
     <w:lsdException w:name="Body Text First Indent" w:semiHidden="1" w:unhideWhenUsed="1"/>
     <w:lsdException w:name="Strong" w:uiPriority="22" w:qFormat="1"/>
     <w:lsdException w:name="Emphasis" w:uiPriority="20" w:qFormat="1"/>
+    <w:lsdException w:name="Normal Table" w:semiHidden="1" w:unhideWhenUsed="1"/>
+    <w:lsdException w:name="Table Simple 1" w:semiHidden="1" w:unhideWhenUsed="1"/>
+    <w:lsdException w:name="Table Simple 2" w:semiHidden="1" w:unhideWhenUsed="1"/>
+    <w:lsdException w:name="Table Simple 3" w:semiHidden="1" w:unhideWhenUsed="1"/>
+    <w:lsdException w:name="Table Classic 1" w:semiHidden="1" w:unhideWhenUsed="1"/>
+    <w:lsdException w:name="Table Classic 2" w:semiHidden="1" w:unhideWhenUsed="1"/>
+    <w:lsdException w:name="Table Classic 3" w:semiHidden="1" w:unhideWhenUsed="1"/>
+    <w:lsdException w:name="Table Classic 4" w:semiHidden="1" w:unhideWhenUsed="1"/>
+    <w:lsdException w:name="Table Colorful 1" w:semiHidden="1" w:unhideWhenUsed="1"/>
+    <w:lsdException w:name="Table Colorful 2" w:semiHidden="1" w:unhideWhenUsed="1"/>
+    <w:lsdException w:name="Table Colorful 3" w:semiHidden="1" w:unhideWhenUsed="1"/>
+    <w:lsdException w:name="Table Columns 1" w:semiHidden="1" w:unhideWhenUsed="1"/>
+    <w:lsdException w:name="Table Columns 2" w:semiHidden="1" w:unhideWhenUsed="1"/>
+    <w:lsdException w:name="Table Columns 3" w:semiHidden="1" w:unhideWhenUsed="1"/>
+    <w:lsdException w:name="Table Columns 4" w:semiHidden="1" w:unhideWhenUsed="1"/>
+    <w:lsdException w:name="Table Columns 5" w:semiHidden="1" w:unhideWhenUsed="1"/>
+    <w:lsdException w:name="Table Grid 1" w:semiHidden="1" w:unhideWhenUsed="1"/>
+    <w:lsdException w:name="Table Grid 2" w:semiHidden="1" w:unhideWhenUsed="1"/>
+    <w:lsdException w:name="Table Grid 3" w:semiHidden="1" w:unhideWhenUsed="1"/>
+    <w:lsdException w:name="Table Grid 4" w:semiHidden="1" w:unhideWhenUsed="1"/>
+    <w:lsdException w:name="Table Grid 5" w:semiHidden="1" w:unhideWhenUsed="1"/>
+    <w:lsdException w:name="Table Grid 6" w:semiHidden="1" w:unhideWhenUsed="1"/>
+    <w:lsdException w:name="Table Grid 7" w:semiHidden="1" w:unhideWhenUsed="1"/>
+    <w:lsdException w:name="Table Grid 8" w:semiHidden="1" w:unhideWhenUsed="1"/>
+    <w:lsdException w:name="Table List 1" w:semiHidden="1" w:unhideWhenUsed="1"/>
+    <w:lsdException w:name="Table List 2" w:semiHidden="1" w:unhideWhenUsed="1"/>
+    <w:lsdException w:name="Table List 3" w:semiHidden="1" w:unhideWhenUsed="1"/>
+    <w:lsdException w:name="Table List 4" w:semiHidden="1" w:unhideWhenUsed="1"/>
+    <w:lsdException w:name="Table List 5" w:semiHidden="1" w:unhideWhenUsed="1"/>
+    <w:lsdException w:name="Table List 6" w:semiHidden="1" w:unhideWhenUsed="1"/>
+    <w:lsdException w:name="Table List 7" w:semiHidden="1" w:unhideWhenUsed="1"/>
+    <w:lsdException w:name="Table List 8" w:semiHidden="1" w:unhideWhenUsed="1"/>
+    <w:lsdException w:name="Table 3D effects 1" w:semiHidden="1" w:unhideWhenUsed="1"/>
+    <w:lsdException w:name="Table 3D effects 2" w:semiHidden="1" w:unhideWhenUsed="1"/>
+    <w:lsdException w:name="Table 3D effects 3" w:semiHidden="1" w:unhideWhenUsed="1"/>
+    <w:lsdException w:name="Table Contemporary" w:semiHidden="1" w:unhideWhenUsed="1"/>
+    <w:lsdException w:name="Table Elegant" w:semiHidden="1" w:unhideWhenUsed="1"/>
+    <w:lsdException w:name="Table Professional" w:semiHidden="1" w:unhideWhenUsed="1"/>
+    <w:lsdException w:name="Table Subtle 1" w:semiHidden="1" w:unhideWhenUsed="1"/>
+    <w:lsdException w:name="Table Subtle 2" w:semiHidden="1" w:unhideWhenUsed="1"/>
+    <w:lsdException w:name="Table Web 1" w:semiHidden="1" w:unhideWhenUsed="1"/>
+    <w:lsdException w:name="Table Web 2" w:semiHidden="1" w:unhideWhenUsed="1"/>
+    <w:lsdException w:name="Table Web 3" w:semiHidden="1" w:unhideWhenUsed="1"/>
     <w:lsdException w:name="Table Grid" w:uiPriority="59"/>
+    <w:lsdException w:name="Table Theme" w:semiHidden="1" w:unhideWhenUsed="1"/>
     <w:lsdException w:name="Placeholder Text" w:semiHidden="1"/>
     <w:lsdException w:name="No Spacing" w:uiPriority="1" w:qFormat="1"/>
     <w:lsdException w:name="Light Shading" w:uiPriority="60"/>

</xml_diff>